<commit_message>
just did some formatting and wording changes
</commit_message>
<xml_diff>
--- a/G4_CC_Project_Summary.docx
+++ b/G4_CC_Project_Summary.docx
@@ -190,7 +190,31 @@
           <w:lang w:val="en-US" w:eastAsia="pt-PT"/>
           <w14:ligatures w14:val="none"/>
         </w:rPr>
-        <w:t>The dataset consists of New York City (NYC) Yellow Taxi trip records for January 2015 and January-March 2016. It specifically focuses on Yellow Medallion Taxicabs, which are the iconic NYC yellow taxis that operate through street hails, with a limited number of medallions issued by the NYC Taxi &amp; Limousine Commission (TLC). The dataset includes information such as pick-up and drop-off dates/times, locations, trip distances, fares, rate types, payment methods, and passenger counts. Notably, the TLC regularly updates its data, and this dataset was created using a previous version that provided pickup and drop-off coordinates instead of region indices. The data allows for the exploration of clustering and time-series analysis. Additionally, it emphasizes the distinction between Yellow Taxis and other for-hire vehicles like Green Taxis and For-Hire Vehicles (FHVs), each with specific operational characteristics defined by the TLC.</w:t>
+        <w:t xml:space="preserve">The dataset consists of New York City (NYC) Yellow Taxi trip records for January 2015 and January-March 2016. It specifically focuses on Yellow Medallion Taxicabs, which are the iconic NYC yellow taxis that operate through street hails, with a limited number of medallions issued by the NYC Taxi &amp; Limousine Commission (TLC). The dataset includes information such as pick-up and drop-off dates/times, locations, trip distances, fares, rate types, payment methods, and passenger counts. Notably, the TLC regularly updates its data, and this dataset was created using a previous version that provided pickup and drop-off coordinates instead of region indices. The data allows for the exploration of </w:t>
+      </w:r>
+      <w:r>
+        <w:rPr>
+          <w:rFonts w:ascii="Times New Roman" w:eastAsia="Times New Roman" w:hAnsi="Times New Roman" w:cs="Times New Roman"/>
+          <w:color w:val="333333"/>
+          <w:kern w:val="0"/>
+          <w:sz w:val="24"/>
+          <w:szCs w:val="24"/>
+          <w:lang w:val="en-US" w:eastAsia="pt-PT"/>
+          <w14:ligatures w14:val="none"/>
+        </w:rPr>
+        <w:t>cross-sectional</w:t>
+      </w:r>
+      <w:r>
+        <w:rPr>
+          <w:rFonts w:ascii="Times New Roman" w:eastAsia="Times New Roman" w:hAnsi="Times New Roman" w:cs="Times New Roman"/>
+          <w:color w:val="333333"/>
+          <w:kern w:val="0"/>
+          <w:sz w:val="24"/>
+          <w:szCs w:val="24"/>
+          <w:lang w:val="en-US" w:eastAsia="pt-PT"/>
+          <w14:ligatures w14:val="none"/>
+        </w:rPr>
+        <w:t xml:space="preserve"> and time-series analysis. Additionally, it emphasizes the distinction between Yellow Taxis and other for-hire vehicles like Green Taxis and For-Hire Vehicles (FHVs), each with specific operational characteristics defined by the TLC.</w:t>
       </w:r>
     </w:p>
     <w:p>
@@ -262,35 +286,7 @@
           <w:lang w:val="en-US" w:eastAsia="pt-PT"/>
           <w14:ligatures w14:val="none"/>
         </w:rPr>
-        <w:t>A</w:t>
-      </w:r>
-      <w:r>
-        <w:rPr>
-          <w:rFonts w:ascii="Times New Roman" w:eastAsia="Times New Roman" w:hAnsi="Times New Roman" w:cs="Times New Roman"/>
-          <w:b/>
-          <w:bCs/>
-          <w:color w:val="333333"/>
-          <w:kern w:val="0"/>
-          <w:sz w:val="24"/>
-          <w:szCs w:val="24"/>
-          <w:lang w:val="en-US" w:eastAsia="pt-PT"/>
-          <w14:ligatures w14:val="none"/>
-        </w:rPr>
-        <w:t xml:space="preserve">sk for prices according to the </w:t>
-      </w:r>
-      <w:r>
-        <w:rPr>
-          <w:rFonts w:ascii="Times New Roman" w:eastAsia="Times New Roman" w:hAnsi="Times New Roman" w:cs="Times New Roman"/>
-          <w:b/>
-          <w:bCs/>
-          <w:color w:val="333333"/>
-          <w:kern w:val="0"/>
-          <w:sz w:val="24"/>
-          <w:szCs w:val="24"/>
-          <w:lang w:val="en-US" w:eastAsia="pt-PT"/>
-          <w14:ligatures w14:val="none"/>
-        </w:rPr>
-        <w:t>area</w:t>
+        <w:t>Ask for prices according to the area</w:t>
       </w:r>
       <w:r>
         <w:rPr>
@@ -382,21 +378,7 @@
           <w:lang w:val="en-US" w:eastAsia="pt-PT"/>
           <w14:ligatures w14:val="none"/>
         </w:rPr>
-        <w:t>price’s</w:t>
-      </w:r>
-      <w:r>
-        <w:rPr>
-          <w:rFonts w:ascii="Times New Roman" w:eastAsia="Times New Roman" w:hAnsi="Times New Roman" w:cs="Times New Roman"/>
-          <w:b/>
-          <w:bCs/>
-          <w:color w:val="333333"/>
-          <w:kern w:val="0"/>
-          <w:sz w:val="24"/>
-          <w:szCs w:val="24"/>
-          <w:lang w:val="en-US" w:eastAsia="pt-PT"/>
-          <w14:ligatures w14:val="none"/>
-        </w:rPr>
-        <w:t xml:space="preserve"> </w:t>
+        <w:t xml:space="preserve">price’s </w:t>
       </w:r>
       <w:r>
         <w:rPr>
@@ -562,25 +544,6 @@
         </w:rPr>
         <w:t>2016 Stats (mean, max, min, count)</w:t>
       </w:r>
-    </w:p>
-    <w:p>
-      <w:pPr>
-        <w:shd w:val="clear" w:color="auto" w:fill="FFFFFF"/>
-        <w:spacing w:before="100" w:beforeAutospacing="1" w:after="100" w:afterAutospacing="1" w:line="420" w:lineRule="atLeast"/>
-        <w:ind w:left="1440"/>
-        <w:jc w:val="both"/>
-        <w:rPr>
-          <w:rFonts w:ascii="Times New Roman" w:eastAsia="Times New Roman" w:hAnsi="Times New Roman" w:cs="Times New Roman"/>
-          <w:b/>
-          <w:bCs/>
-          <w:color w:val="333333"/>
-          <w:kern w:val="0"/>
-          <w:sz w:val="24"/>
-          <w:szCs w:val="24"/>
-          <w:lang w:val="en-US" w:eastAsia="pt-PT"/>
-          <w14:ligatures w14:val="none"/>
-        </w:rPr>
-      </w:pPr>
     </w:p>
     <w:p>
       <w:pPr>
@@ -1032,28 +995,10 @@
     </w:p>
     <w:p>
       <w:pPr>
-        <w:jc w:val="both"/>
-        <w:rPr>
-          <w:rFonts w:ascii="Times New Roman" w:hAnsi="Times New Roman" w:cs="Times New Roman"/>
-          <w:sz w:val="24"/>
-          <w:szCs w:val="24"/>
+        <w:rPr>
           <w:lang w:val="en-US"/>
         </w:rPr>
       </w:pPr>
-    </w:p>
-    <w:p>
-      <w:pPr>
-        <w:rPr>
-          <w:lang w:val="en-US"/>
-        </w:rPr>
-      </w:pPr>
-      <w:r>
-        <w:rPr>
-          <w:lang w:val="en-US"/>
-        </w:rPr>
-        <w:lastRenderedPageBreak/>
-        <w:t xml:space="preserve"> </w:t>
-      </w:r>
     </w:p>
     <w:sectPr>
       <w:pgSz w:w="11906" w:h="16838"/>
@@ -1511,7 +1456,7 @@
         <w:kern w:val="2"/>
         <w:sz w:val="24"/>
         <w:szCs w:val="24"/>
-        <w:lang w:val="en-ES" w:eastAsia="en-US" w:bidi="ar-SA"/>
+        <w:lang w:eastAsia="en-US" w:bidi="ar-SA"/>
         <w14:ligatures w14:val="standardContextual"/>
       </w:rPr>
     </w:rPrDefault>

</xml_diff>